<commit_message>
sample run output er diagram root query select queries config interval - 1d
</commit_message>
<xml_diff>
--- a/docs/ApplicationTesting.docx
+++ b/docs/ApplicationTesting.docx
@@ -14,25 +14,10 @@
           <w:b/>
           <w:bCs/>
         </w:rPr>
-        <w:t>ER Diagram</w:t>
+        <w:t>Date vs Sector Index</w:t>
       </w:r>
     </w:p>
-    <w:p>
-      <w:pPr>
-        <w:rPr>
-          <w:b/>
-          <w:bCs/>
-        </w:rPr>
-      </w:pPr>
-    </w:p>
-    <w:p>
-      <w:pPr>
-        <w:rPr>
-          <w:b/>
-          <w:bCs/>
-        </w:rPr>
-      </w:pPr>
-    </w:p>
+    <w:p/>
     <w:p/>
     <w:p>
       <w:r>
@@ -40,10 +25,10 @@
           <w:noProof/>
         </w:rPr>
         <w:drawing>
-          <wp:inline distT="0" distB="0" distL="0" distR="0" wp14:anchorId="2F14896C" wp14:editId="66201511">
-            <wp:extent cx="5943600" cy="3231515"/>
-            <wp:effectExtent l="0" t="0" r="0" b="6985"/>
-            <wp:docPr id="7" name="Picture 7"/>
+          <wp:inline distT="0" distB="0" distL="0" distR="0" wp14:anchorId="52B2161E" wp14:editId="33B63A9A">
+            <wp:extent cx="5943600" cy="4034155"/>
+            <wp:effectExtent l="0" t="0" r="0" b="4445"/>
+            <wp:docPr id="1" name="Picture 1"/>
             <wp:cNvGraphicFramePr>
               <a:graphicFrameLocks xmlns:a="http://schemas.openxmlformats.org/drawingml/2006/main" noChangeAspect="1"/>
             </wp:cNvGraphicFramePr>
@@ -63,80 +48,7 @@
                   <pic:spPr>
                     <a:xfrm>
                       <a:off x="0" y="0"/>
-                      <a:ext cx="5943600" cy="3231515"/>
-                    </a:xfrm>
-                    <a:prstGeom prst="rect">
-                      <a:avLst/>
-                    </a:prstGeom>
-                  </pic:spPr>
-                </pic:pic>
-              </a:graphicData>
-            </a:graphic>
-          </wp:inline>
-        </w:drawing>
-      </w:r>
-    </w:p>
-    <w:p/>
-    <w:p/>
-    <w:p/>
-    <w:p/>
-    <w:p/>
-    <w:p/>
-    <w:p/>
-    <w:p/>
-    <w:p/>
-    <w:p/>
-    <w:p/>
-    <w:p/>
-    <w:p/>
-    <w:p>
-      <w:pPr>
-        <w:rPr>
-          <w:b/>
-          <w:bCs/>
-        </w:rPr>
-      </w:pPr>
-      <w:r>
-        <w:rPr>
-          <w:b/>
-          <w:bCs/>
-        </w:rPr>
-        <w:lastRenderedPageBreak/>
-        <w:t>Date vs Sector Index</w:t>
-      </w:r>
-    </w:p>
-    <w:p/>
-    <w:p/>
-    <w:p>
-      <w:r>
-        <w:rPr>
-          <w:noProof/>
-        </w:rPr>
-        <w:drawing>
-          <wp:inline distT="0" distB="0" distL="0" distR="0" wp14:anchorId="6184FF78" wp14:editId="4D97482F">
-            <wp:extent cx="5943600" cy="4913630"/>
-            <wp:effectExtent l="0" t="0" r="0" b="1270"/>
-            <wp:docPr id="1" name="Picture 1"/>
-            <wp:cNvGraphicFramePr>
-              <a:graphicFrameLocks xmlns:a="http://schemas.openxmlformats.org/drawingml/2006/main" noChangeAspect="1"/>
-            </wp:cNvGraphicFramePr>
-            <a:graphic xmlns:a="http://schemas.openxmlformats.org/drawingml/2006/main">
-              <a:graphicData uri="http://schemas.openxmlformats.org/drawingml/2006/picture">
-                <pic:pic xmlns:pic="http://schemas.openxmlformats.org/drawingml/2006/picture">
-                  <pic:nvPicPr>
-                    <pic:cNvPr id="1" name=""/>
-                    <pic:cNvPicPr/>
-                  </pic:nvPicPr>
-                  <pic:blipFill>
-                    <a:blip r:embed="rId5"/>
-                    <a:stretch>
-                      <a:fillRect/>
-                    </a:stretch>
-                  </pic:blipFill>
-                  <pic:spPr>
-                    <a:xfrm>
-                      <a:off x="0" y="0"/>
-                      <a:ext cx="5943600" cy="4913630"/>
+                      <a:ext cx="5943600" cy="4034155"/>
                     </a:xfrm>
                     <a:prstGeom prst="rect">
                       <a:avLst/>
@@ -166,7 +78,30 @@
           <w:bCs/>
         </w:rPr>
         <w:lastRenderedPageBreak/>
-        <w:t>Date vs. Open , Close, High and Low Prices</w:t>
+        <w:t xml:space="preserve">Date vs. </w:t>
+      </w:r>
+      <w:proofErr w:type="gramStart"/>
+      <w:r>
+        <w:rPr>
+          <w:b/>
+          <w:bCs/>
+        </w:rPr>
+        <w:t>Open ,</w:t>
+      </w:r>
+      <w:proofErr w:type="gramEnd"/>
+      <w:r>
+        <w:rPr>
+          <w:b/>
+          <w:bCs/>
+        </w:rPr>
+        <w:t xml:space="preserve"> Close, High and Low Prices</w:t>
+      </w:r>
+      <w:r>
+        <w:rPr>
+          <w:b/>
+          <w:bCs/>
+        </w:rPr>
+        <w:t xml:space="preserve"> for AAPL</w:t>
       </w:r>
     </w:p>
     <w:p/>
@@ -176,10 +111,10 @@
           <w:noProof/>
         </w:rPr>
         <w:drawing>
-          <wp:inline distT="0" distB="0" distL="0" distR="0" wp14:anchorId="6FE077E7" wp14:editId="6162FC50">
-            <wp:extent cx="5943600" cy="3862070"/>
-            <wp:effectExtent l="0" t="0" r="0" b="5080"/>
-            <wp:docPr id="6" name="Picture 6"/>
+          <wp:inline distT="0" distB="0" distL="0" distR="0" wp14:anchorId="7122DBE5" wp14:editId="57470FFB">
+            <wp:extent cx="5943600" cy="3540125"/>
+            <wp:effectExtent l="0" t="0" r="0" b="3175"/>
+            <wp:docPr id="3" name="Picture 3"/>
             <wp:cNvGraphicFramePr>
               <a:graphicFrameLocks xmlns:a="http://schemas.openxmlformats.org/drawingml/2006/main" noChangeAspect="1"/>
             </wp:cNvGraphicFramePr>
@@ -191,7 +126,7 @@
                     <pic:cNvPicPr/>
                   </pic:nvPicPr>
                   <pic:blipFill>
-                    <a:blip r:embed="rId6"/>
+                    <a:blip r:embed="rId5"/>
                     <a:stretch>
                       <a:fillRect/>
                     </a:stretch>
@@ -199,7 +134,7 @@
                   <pic:spPr>
                     <a:xfrm>
                       <a:off x="0" y="0"/>
-                      <a:ext cx="5943600" cy="3862070"/>
+                      <a:ext cx="5943600" cy="3540125"/>
                     </a:xfrm>
                     <a:prstGeom prst="rect">
                       <a:avLst/>
@@ -212,13 +147,6 @@
         </w:drawing>
       </w:r>
     </w:p>
-    <w:p/>
-    <w:p/>
-    <w:p/>
-    <w:p/>
-    <w:p/>
-    <w:p/>
-    <w:p/>
     <w:sectPr>
       <w:pgSz w:w="12240" w:h="15840"/>
       <w:pgMar w:top="1440" w:right="1440" w:bottom="1440" w:left="1440" w:header="720" w:footer="720" w:gutter="0"/>

</xml_diff>